<commit_message>
18/10/2024 4:25pm tao xóa nha
</commit_message>
<xml_diff>
--- a/22695891_NguyenNhatTan_lab67.docx
+++ b/22695891_NguyenNhatTan_lab67.docx
@@ -2,12 +2,16 @@
 <file path=word/document.xml><?xml version="1.0" encoding="utf-8"?>
 <w:document xmlns:wpc="http://schemas.microsoft.com/office/word/2010/wordprocessingCanvas" xmlns:cx="http://schemas.microsoft.com/office/drawing/2014/chartex" xmlns:cx1="http://schemas.microsoft.com/office/drawing/2015/9/8/chartex" xmlns:cx2="http://schemas.microsoft.com/office/drawing/2015/10/21/chartex" xmlns:cx3="http://schemas.microsoft.com/office/drawing/2016/5/9/chartex" xmlns:cx4="http://schemas.microsoft.com/office/drawing/2016/5/10/chartex" xmlns:cx5="http://schemas.microsoft.com/office/drawing/2016/5/11/chartex" xmlns:cx6="http://schemas.microsoft.com/office/drawing/2016/5/12/chartex" xmlns:cx7="http://schemas.microsoft.com/office/drawing/2016/5/13/chartex" xmlns:cx8="http://schemas.microsoft.com/office/drawing/2016/5/14/chartex" xmlns:mc="http://schemas.openxmlformats.org/markup-compatibility/2006" xmlns:aink="http://schemas.microsoft.com/office/drawing/2016/ink" xmlns:am3d="http://schemas.microsoft.com/office/drawing/2017/model3d" xmlns:o="urn:schemas-microsoft-com:office:office" xmlns:r="http://schemas.openxmlformats.org/officeDocument/2006/relationships" xmlns:m="http://schemas.openxmlformats.org/officeDocument/2006/math" xmlns:v="urn:schemas-microsoft-com:vml" xmlns:wp14="http://schemas.microsoft.com/office/word/2010/wordprocessingDrawing" xmlns:wp="http://schemas.openxmlformats.org/drawingml/2006/wordprocessingDrawing" xmlns:w10="urn:schemas-microsoft-com:office:word" xmlns:w="http://schemas.openxmlformats.org/wordprocessingml/2006/main" xmlns:w14="http://schemas.microsoft.com/office/word/2010/wordml" xmlns:w15="http://schemas.microsoft.com/office/word/2012/wordml" xmlns:w16cid="http://schemas.microsoft.com/office/word/2016/wordml/cid" xmlns:w16se="http://schemas.microsoft.com/office/word/2015/wordml/symex" xmlns:wpg="http://schemas.microsoft.com/office/word/2010/wordprocessingGroup" xmlns:wpi="http://schemas.microsoft.com/office/word/2010/wordprocessingInk" xmlns:wne="http://schemas.microsoft.com/office/word/2006/wordml" xmlns:wps="http://schemas.microsoft.com/office/word/2010/wordprocessingShape" mc:Ignorable="w14 w15 w16se w16cid wp14">
   <w:body>
-    <w:p>
-      <w:bookmarkStart w:id="0" w:name="_GoBack"/>
+    <w:p xmlns:wp14="http://schemas.microsoft.com/office/word/2010/wordml" wp14:textId="64A5F050">
+      <w:bookmarkStart w:name="_GoBack" w:id="0"/>
       <w:bookmarkEnd w:id="0"/>
+      <w:r>
+        <w:rPr/>
+        <w:t>Thế Khánh 22660101</w:t>
+      </w:r>
     </w:p>
     <w:sectPr>
-      <w:pgSz w:w="11909" w:h="16834" w:code="9"/>
+      <w:pgSz w:w="11909" w:h="16834" w:orient="portrait" w:code="9"/>
       <w:pgMar w:top="1440" w:right="1440" w:bottom="1440" w:left="1440" w:header="720" w:footer="720" w:gutter="0"/>
       <w:cols w:space="720"/>
       <w:docGrid w:linePitch="360"/>
@@ -17,11 +21,11 @@
 </file>
 
 <file path=word/styles.xml><?xml version="1.0" encoding="utf-8"?>
-<w:styles xmlns:mc="http://schemas.openxmlformats.org/markup-compatibility/2006" xmlns:r="http://schemas.openxmlformats.org/officeDocument/2006/relationships" xmlns:w="http://schemas.openxmlformats.org/wordprocessingml/2006/main" xmlns:w14="http://schemas.microsoft.com/office/word/2010/wordml" xmlns:w15="http://schemas.microsoft.com/office/word/2012/wordml" xmlns:w16cid="http://schemas.microsoft.com/office/word/2016/wordml/cid" xmlns:w16se="http://schemas.microsoft.com/office/word/2015/wordml/symex" mc:Ignorable="w14 w15 w16se w16cid">
+<w:styles xmlns:wp14="http://schemas.microsoft.com/office/word/2010/wordprocessingDrawing" xmlns:mc="http://schemas.openxmlformats.org/markup-compatibility/2006" xmlns:r="http://schemas.openxmlformats.org/officeDocument/2006/relationships" xmlns:w="http://schemas.openxmlformats.org/wordprocessingml/2006/main" xmlns:w14="http://schemas.microsoft.com/office/word/2010/wordml" xmlns:w15="http://schemas.microsoft.com/office/word/2012/wordml" xmlns:w16cid="http://schemas.microsoft.com/office/word/2016/wordml/cid" xmlns:w16se="http://schemas.microsoft.com/office/word/2015/wordml/symex" mc:Ignorable="w14 w15 w16se w16cid wp14">
   <w:docDefaults>
     <w:rPrDefault>
       <w:rPr>
-        <w:rFonts w:asciiTheme="minorHAnsi" w:eastAsiaTheme="minorEastAsia" w:hAnsiTheme="minorHAnsi" w:cstheme="minorBidi"/>
+        <w:rFonts w:asciiTheme="minorHAnsi" w:hAnsiTheme="minorHAnsi" w:eastAsiaTheme="minorEastAsia" w:cstheme="minorBidi"/>
         <w:sz w:val="22"/>
         <w:szCs w:val="22"/>
         <w:lang w:val="en-US" w:eastAsia="ja-JP" w:bidi="ar-SA"/>
@@ -36,14 +40,14 @@
   <w:latentStyles w:defLockedState="0" w:defUIPriority="99" w:defSemiHidden="0" w:defUnhideWhenUsed="0" w:defQFormat="0" w:count="375">
     <w:lsdException w:name="Normal" w:uiPriority="0" w:qFormat="1"/>
     <w:lsdException w:name="heading 1" w:uiPriority="9" w:qFormat="1"/>
-    <w:lsdException w:name="heading 2" w:semiHidden="1" w:uiPriority="9" w:unhideWhenUsed="1" w:qFormat="1"/>
-    <w:lsdException w:name="heading 3" w:semiHidden="1" w:uiPriority="9" w:unhideWhenUsed="1" w:qFormat="1"/>
-    <w:lsdException w:name="heading 4" w:semiHidden="1" w:uiPriority="9" w:unhideWhenUsed="1" w:qFormat="1"/>
-    <w:lsdException w:name="heading 5" w:semiHidden="1" w:uiPriority="9" w:unhideWhenUsed="1" w:qFormat="1"/>
-    <w:lsdException w:name="heading 6" w:semiHidden="1" w:uiPriority="9" w:unhideWhenUsed="1" w:qFormat="1"/>
-    <w:lsdException w:name="heading 7" w:semiHidden="1" w:uiPriority="9" w:unhideWhenUsed="1" w:qFormat="1"/>
-    <w:lsdException w:name="heading 8" w:semiHidden="1" w:uiPriority="9" w:unhideWhenUsed="1" w:qFormat="1"/>
-    <w:lsdException w:name="heading 9" w:semiHidden="1" w:uiPriority="9" w:unhideWhenUsed="1" w:qFormat="1"/>
+    <w:lsdException w:name="heading 2" w:uiPriority="9" w:semiHidden="1" w:unhideWhenUsed="1" w:qFormat="1"/>
+    <w:lsdException w:name="heading 3" w:uiPriority="9" w:semiHidden="1" w:unhideWhenUsed="1" w:qFormat="1"/>
+    <w:lsdException w:name="heading 4" w:uiPriority="9" w:semiHidden="1" w:unhideWhenUsed="1" w:qFormat="1"/>
+    <w:lsdException w:name="heading 5" w:uiPriority="9" w:semiHidden="1" w:unhideWhenUsed="1" w:qFormat="1"/>
+    <w:lsdException w:name="heading 6" w:uiPriority="9" w:semiHidden="1" w:unhideWhenUsed="1" w:qFormat="1"/>
+    <w:lsdException w:name="heading 7" w:uiPriority="9" w:semiHidden="1" w:unhideWhenUsed="1" w:qFormat="1"/>
+    <w:lsdException w:name="heading 8" w:uiPriority="9" w:semiHidden="1" w:unhideWhenUsed="1" w:qFormat="1"/>
+    <w:lsdException w:name="heading 9" w:uiPriority="9" w:semiHidden="1" w:unhideWhenUsed="1" w:qFormat="1"/>
     <w:lsdException w:name="index 1" w:semiHidden="1" w:unhideWhenUsed="1"/>
     <w:lsdException w:name="index 2" w:semiHidden="1" w:unhideWhenUsed="1"/>
     <w:lsdException w:name="index 3" w:semiHidden="1" w:unhideWhenUsed="1"/>
@@ -53,22 +57,22 @@
     <w:lsdException w:name="index 7" w:semiHidden="1" w:unhideWhenUsed="1"/>
     <w:lsdException w:name="index 8" w:semiHidden="1" w:unhideWhenUsed="1"/>
     <w:lsdException w:name="index 9" w:semiHidden="1" w:unhideWhenUsed="1"/>
-    <w:lsdException w:name="toc 1" w:semiHidden="1" w:uiPriority="39" w:unhideWhenUsed="1"/>
-    <w:lsdException w:name="toc 2" w:semiHidden="1" w:uiPriority="39" w:unhideWhenUsed="1"/>
-    <w:lsdException w:name="toc 3" w:semiHidden="1" w:uiPriority="39" w:unhideWhenUsed="1"/>
-    <w:lsdException w:name="toc 4" w:semiHidden="1" w:uiPriority="39" w:unhideWhenUsed="1"/>
-    <w:lsdException w:name="toc 5" w:semiHidden="1" w:uiPriority="39" w:unhideWhenUsed="1"/>
-    <w:lsdException w:name="toc 6" w:semiHidden="1" w:uiPriority="39" w:unhideWhenUsed="1"/>
-    <w:lsdException w:name="toc 7" w:semiHidden="1" w:uiPriority="39" w:unhideWhenUsed="1"/>
-    <w:lsdException w:name="toc 8" w:semiHidden="1" w:uiPriority="39" w:unhideWhenUsed="1"/>
-    <w:lsdException w:name="toc 9" w:semiHidden="1" w:uiPriority="39" w:unhideWhenUsed="1"/>
+    <w:lsdException w:name="toc 1" w:uiPriority="39" w:semiHidden="1" w:unhideWhenUsed="1"/>
+    <w:lsdException w:name="toc 2" w:uiPriority="39" w:semiHidden="1" w:unhideWhenUsed="1"/>
+    <w:lsdException w:name="toc 3" w:uiPriority="39" w:semiHidden="1" w:unhideWhenUsed="1"/>
+    <w:lsdException w:name="toc 4" w:uiPriority="39" w:semiHidden="1" w:unhideWhenUsed="1"/>
+    <w:lsdException w:name="toc 5" w:uiPriority="39" w:semiHidden="1" w:unhideWhenUsed="1"/>
+    <w:lsdException w:name="toc 6" w:uiPriority="39" w:semiHidden="1" w:unhideWhenUsed="1"/>
+    <w:lsdException w:name="toc 7" w:uiPriority="39" w:semiHidden="1" w:unhideWhenUsed="1"/>
+    <w:lsdException w:name="toc 8" w:uiPriority="39" w:semiHidden="1" w:unhideWhenUsed="1"/>
+    <w:lsdException w:name="toc 9" w:uiPriority="39" w:semiHidden="1" w:unhideWhenUsed="1"/>
     <w:lsdException w:name="Normal Indent" w:semiHidden="1" w:unhideWhenUsed="1"/>
     <w:lsdException w:name="footnote text" w:semiHidden="1" w:unhideWhenUsed="1"/>
     <w:lsdException w:name="annotation text" w:semiHidden="1" w:unhideWhenUsed="1"/>
     <w:lsdException w:name="header" w:semiHidden="1" w:unhideWhenUsed="1"/>
     <w:lsdException w:name="footer" w:semiHidden="1" w:unhideWhenUsed="1"/>
     <w:lsdException w:name="index heading" w:semiHidden="1" w:unhideWhenUsed="1"/>
-    <w:lsdException w:name="caption" w:semiHidden="1" w:uiPriority="35" w:unhideWhenUsed="1" w:qFormat="1"/>
+    <w:lsdException w:name="caption" w:uiPriority="35" w:semiHidden="1" w:unhideWhenUsed="1" w:qFormat="1"/>
     <w:lsdException w:name="table of figures" w:semiHidden="1" w:unhideWhenUsed="1"/>
     <w:lsdException w:name="envelope address" w:semiHidden="1" w:unhideWhenUsed="1"/>
     <w:lsdException w:name="envelope return" w:semiHidden="1" w:unhideWhenUsed="1"/>
@@ -99,7 +103,7 @@
     <w:lsdException w:name="Title" w:uiPriority="10" w:qFormat="1"/>
     <w:lsdException w:name="Closing" w:semiHidden="1" w:unhideWhenUsed="1"/>
     <w:lsdException w:name="Signature" w:semiHidden="1" w:unhideWhenUsed="1"/>
-    <w:lsdException w:name="Default Paragraph Font" w:semiHidden="1" w:uiPriority="1" w:unhideWhenUsed="1"/>
+    <w:lsdException w:name="Default Paragraph Font" w:uiPriority="1" w:semiHidden="1" w:unhideWhenUsed="1"/>
     <w:lsdException w:name="Body Text" w:semiHidden="1" w:unhideWhenUsed="1"/>
     <w:lsdException w:name="Body Text Indent" w:semiHidden="1" w:unhideWhenUsed="1"/>
     <w:lsdException w:name="List Continue" w:semiHidden="1" w:unhideWhenUsed="1"/>
@@ -299,8 +303,8 @@
     <w:lsdException w:name="Subtle Reference" w:uiPriority="31" w:qFormat="1"/>
     <w:lsdException w:name="Intense Reference" w:uiPriority="32" w:qFormat="1"/>
     <w:lsdException w:name="Book Title" w:uiPriority="33" w:qFormat="1"/>
-    <w:lsdException w:name="Bibliography" w:semiHidden="1" w:uiPriority="37" w:unhideWhenUsed="1"/>
-    <w:lsdException w:name="TOC Heading" w:semiHidden="1" w:uiPriority="39" w:unhideWhenUsed="1" w:qFormat="1"/>
+    <w:lsdException w:name="Bibliography" w:uiPriority="37" w:semiHidden="1" w:unhideWhenUsed="1"/>
+    <w:lsdException w:name="TOC Heading" w:uiPriority="39" w:semiHidden="1" w:unhideWhenUsed="1" w:qFormat="1"/>
     <w:lsdException w:name="Plain Table 1" w:uiPriority="41"/>
     <w:lsdException w:name="Plain Table 2" w:uiPriority="42"/>
     <w:lsdException w:name="Plain Table 3" w:uiPriority="43"/>
@@ -410,17 +414,17 @@
     <w:lsdException w:name="Hashtag" w:semiHidden="1" w:unhideWhenUsed="1"/>
     <w:lsdException w:name="Unresolved Mention" w:semiHidden="1" w:unhideWhenUsed="1"/>
   </w:latentStyles>
-  <w:style w:type="paragraph" w:default="1" w:styleId="Normal">
+  <w:style w:type="paragraph" w:styleId="Normal" w:default="1">
     <w:name w:val="Normal"/>
     <w:qFormat/>
   </w:style>
-  <w:style w:type="character" w:default="1" w:styleId="DefaultParagraphFont">
+  <w:style w:type="character" w:styleId="DefaultParagraphFont" w:default="1">
     <w:name w:val="Default Paragraph Font"/>
     <w:uiPriority w:val="1"/>
     <w:semiHidden/>
     <w:unhideWhenUsed/>
   </w:style>
-  <w:style w:type="table" w:default="1" w:styleId="TableNormal">
+  <w:style w:type="table" w:styleId="TableNormal" w:default="1">
     <w:name w:val="Normal Table"/>
     <w:uiPriority w:val="99"/>
     <w:semiHidden/>
@@ -435,17 +439,17 @@
       </w:tblCellMar>
     </w:tblPr>
   </w:style>
-  <w:style w:type="numbering" w:default="1" w:styleId="NoList">
+  <w:style w:type="numbering" w:styleId="NoList" w:default="1">
     <w:name w:val="No List"/>
     <w:uiPriority w:val="99"/>
     <w:semiHidden/>
     <w:unhideWhenUsed/>
   </w:style>
-  <w:style w:type="character" w:customStyle="1" w:styleId="fontstyle01">
+  <w:style w:type="character" w:styleId="fontstyle01" w:customStyle="1">
     <w:name w:val="fontstyle01"/>
     <w:basedOn w:val="DefaultParagraphFont"/>
     <w:rPr>
-      <w:rFonts w:ascii="TimesNewRomanPS-BoldMT" w:hAnsi="TimesNewRomanPS-BoldMT" w:hint="default"/>
+      <w:rFonts w:hint="default" w:ascii="TimesNewRomanPS-BoldMT" w:hAnsi="TimesNewRomanPS-BoldMT"/>
       <w:b/>
       <w:bCs/>
       <w:i w:val="0"/>
@@ -455,11 +459,11 @@
       <w:szCs w:val="24"/>
     </w:rPr>
   </w:style>
-  <w:style w:type="character" w:customStyle="1" w:styleId="fontstyle21">
+  <w:style w:type="character" w:styleId="fontstyle21" w:customStyle="1">
     <w:name w:val="fontstyle21"/>
     <w:basedOn w:val="DefaultParagraphFont"/>
     <w:rPr>
-      <w:rFonts w:ascii="TimesNewRomanPSMT" w:hAnsi="TimesNewRomanPSMT" w:hint="default"/>
+      <w:rFonts w:hint="default" w:ascii="TimesNewRomanPSMT" w:hAnsi="TimesNewRomanPSMT"/>
       <w:b w:val="0"/>
       <w:bCs w:val="0"/>
       <w:i w:val="0"/>
@@ -469,11 +473,11 @@
       <w:szCs w:val="24"/>
     </w:rPr>
   </w:style>
-  <w:style w:type="character" w:customStyle="1" w:styleId="fontstyle31">
+  <w:style w:type="character" w:styleId="fontstyle31" w:customStyle="1">
     <w:name w:val="fontstyle31"/>
     <w:basedOn w:val="DefaultParagraphFont"/>
     <w:rPr>
-      <w:rFonts w:ascii="TimesNewRomanPS-BoldItalicMT" w:hAnsi="TimesNewRomanPS-BoldItalicMT" w:hint="default"/>
+      <w:rFonts w:hint="default" w:ascii="TimesNewRomanPS-BoldItalicMT" w:hAnsi="TimesNewRomanPS-BoldItalicMT"/>
       <w:b/>
       <w:bCs/>
       <w:i/>
@@ -483,11 +487,11 @@
       <w:szCs w:val="20"/>
     </w:rPr>
   </w:style>
-  <w:style w:type="character" w:customStyle="1" w:styleId="fontstyle41">
+  <w:style w:type="character" w:styleId="fontstyle41" w:customStyle="1">
     <w:name w:val="fontstyle41"/>
     <w:basedOn w:val="DefaultParagraphFont"/>
     <w:rPr>
-      <w:rFonts w:ascii="Calibri" w:hAnsi="Calibri" w:cs="Calibri" w:hint="default"/>
+      <w:rFonts w:hint="default" w:ascii="Calibri" w:hAnsi="Calibri" w:cs="Calibri"/>
       <w:b w:val="0"/>
       <w:bCs w:val="0"/>
       <w:i w:val="0"/>

</xml_diff>

<commit_message>
18/10/2024 4:33PM Them chu Tgnguyen0
</commit_message>
<xml_diff>
--- a/22695891_NguyenNhatTan_lab67.docx
+++ b/22695891_NguyenNhatTan_lab67.docx
@@ -2,16 +2,26 @@
 <file path=word/document.xml><?xml version="1.0" encoding="utf-8"?>
 <w:document xmlns:wpc="http://schemas.microsoft.com/office/word/2010/wordprocessingCanvas" xmlns:cx="http://schemas.microsoft.com/office/drawing/2014/chartex" xmlns:cx1="http://schemas.microsoft.com/office/drawing/2015/9/8/chartex" xmlns:cx2="http://schemas.microsoft.com/office/drawing/2015/10/21/chartex" xmlns:cx3="http://schemas.microsoft.com/office/drawing/2016/5/9/chartex" xmlns:cx4="http://schemas.microsoft.com/office/drawing/2016/5/10/chartex" xmlns:cx5="http://schemas.microsoft.com/office/drawing/2016/5/11/chartex" xmlns:cx6="http://schemas.microsoft.com/office/drawing/2016/5/12/chartex" xmlns:cx7="http://schemas.microsoft.com/office/drawing/2016/5/13/chartex" xmlns:cx8="http://schemas.microsoft.com/office/drawing/2016/5/14/chartex" xmlns:mc="http://schemas.openxmlformats.org/markup-compatibility/2006" xmlns:aink="http://schemas.microsoft.com/office/drawing/2016/ink" xmlns:am3d="http://schemas.microsoft.com/office/drawing/2017/model3d" xmlns:o="urn:schemas-microsoft-com:office:office" xmlns:r="http://schemas.openxmlformats.org/officeDocument/2006/relationships" xmlns:m="http://schemas.openxmlformats.org/officeDocument/2006/math" xmlns:v="urn:schemas-microsoft-com:vml" xmlns:wp14="http://schemas.microsoft.com/office/word/2010/wordprocessingDrawing" xmlns:wp="http://schemas.openxmlformats.org/drawingml/2006/wordprocessingDrawing" xmlns:w10="urn:schemas-microsoft-com:office:word" xmlns:w="http://schemas.openxmlformats.org/wordprocessingml/2006/main" xmlns:w14="http://schemas.microsoft.com/office/word/2010/wordml" xmlns:w15="http://schemas.microsoft.com/office/word/2012/wordml" xmlns:w16cid="http://schemas.microsoft.com/office/word/2016/wordml/cid" xmlns:w16se="http://schemas.microsoft.com/office/word/2015/wordml/symex" xmlns:wpg="http://schemas.microsoft.com/office/word/2010/wordprocessingGroup" xmlns:wpi="http://schemas.microsoft.com/office/word/2010/wordprocessingInk" xmlns:wne="http://schemas.microsoft.com/office/word/2006/wordml" xmlns:wps="http://schemas.microsoft.com/office/word/2010/wordprocessingShape" mc:Ignorable="w14 w15 w16se w16cid wp14">
   <w:body>
-    <w:p xmlns:wp14="http://schemas.microsoft.com/office/word/2010/wordml" wp14:textId="64A5F050">
-      <w:bookmarkStart w:name="_GoBack" w:id="0"/>
+    <w:p>
+      <w:pPr>
+        <w:rPr>
+          <w:lang w:val="vi-VN"/>
+        </w:rPr>
+      </w:pPr>
+      <w:r>
+        <w:t>Thế Khánh 22660101 Đụ</w:t>
+      </w:r>
+      <w:r>
+        <w:rPr>
+          <w:lang w:val="vi-VN"/>
+        </w:rPr>
+        <w:t xml:space="preserve"> má m khánh</w:t>
+      </w:r>
+      <w:bookmarkStart w:id="0" w:name="_GoBack"/>
       <w:bookmarkEnd w:id="0"/>
-      <w:r>
-        <w:rPr/>
-        <w:t>Thế Khánh 22660101</w:t>
-      </w:r>
     </w:p>
     <w:sectPr>
-      <w:pgSz w:w="11909" w:h="16834" w:orient="portrait" w:code="9"/>
+      <w:pgSz w:w="11909" w:h="16834" w:code="9"/>
       <w:pgMar w:top="1440" w:right="1440" w:bottom="1440" w:left="1440" w:header="720" w:footer="720" w:gutter="0"/>
       <w:cols w:space="720"/>
       <w:docGrid w:linePitch="360"/>
@@ -21,11 +31,11 @@
 </file>
 
 <file path=word/styles.xml><?xml version="1.0" encoding="utf-8"?>
-<w:styles xmlns:wp14="http://schemas.microsoft.com/office/word/2010/wordprocessingDrawing" xmlns:mc="http://schemas.openxmlformats.org/markup-compatibility/2006" xmlns:r="http://schemas.openxmlformats.org/officeDocument/2006/relationships" xmlns:w="http://schemas.openxmlformats.org/wordprocessingml/2006/main" xmlns:w14="http://schemas.microsoft.com/office/word/2010/wordml" xmlns:w15="http://schemas.microsoft.com/office/word/2012/wordml" xmlns:w16cid="http://schemas.microsoft.com/office/word/2016/wordml/cid" xmlns:w16se="http://schemas.microsoft.com/office/word/2015/wordml/symex" mc:Ignorable="w14 w15 w16se w16cid wp14">
+<w:styles xmlns:mc="http://schemas.openxmlformats.org/markup-compatibility/2006" xmlns:r="http://schemas.openxmlformats.org/officeDocument/2006/relationships" xmlns:w="http://schemas.openxmlformats.org/wordprocessingml/2006/main" xmlns:w14="http://schemas.microsoft.com/office/word/2010/wordml" xmlns:w15="http://schemas.microsoft.com/office/word/2012/wordml" xmlns:w16cid="http://schemas.microsoft.com/office/word/2016/wordml/cid" xmlns:w16se="http://schemas.microsoft.com/office/word/2015/wordml/symex" mc:Ignorable="w14 w15 w16se w16cid">
   <w:docDefaults>
     <w:rPrDefault>
       <w:rPr>
-        <w:rFonts w:asciiTheme="minorHAnsi" w:hAnsiTheme="minorHAnsi" w:eastAsiaTheme="minorEastAsia" w:cstheme="minorBidi"/>
+        <w:rFonts w:asciiTheme="minorHAnsi" w:eastAsiaTheme="minorEastAsia" w:hAnsiTheme="minorHAnsi" w:cstheme="minorBidi"/>
         <w:sz w:val="22"/>
         <w:szCs w:val="22"/>
         <w:lang w:val="en-US" w:eastAsia="ja-JP" w:bidi="ar-SA"/>
@@ -40,14 +50,14 @@
   <w:latentStyles w:defLockedState="0" w:defUIPriority="99" w:defSemiHidden="0" w:defUnhideWhenUsed="0" w:defQFormat="0" w:count="375">
     <w:lsdException w:name="Normal" w:uiPriority="0" w:qFormat="1"/>
     <w:lsdException w:name="heading 1" w:uiPriority="9" w:qFormat="1"/>
-    <w:lsdException w:name="heading 2" w:uiPriority="9" w:semiHidden="1" w:unhideWhenUsed="1" w:qFormat="1"/>
-    <w:lsdException w:name="heading 3" w:uiPriority="9" w:semiHidden="1" w:unhideWhenUsed="1" w:qFormat="1"/>
-    <w:lsdException w:name="heading 4" w:uiPriority="9" w:semiHidden="1" w:unhideWhenUsed="1" w:qFormat="1"/>
-    <w:lsdException w:name="heading 5" w:uiPriority="9" w:semiHidden="1" w:unhideWhenUsed="1" w:qFormat="1"/>
-    <w:lsdException w:name="heading 6" w:uiPriority="9" w:semiHidden="1" w:unhideWhenUsed="1" w:qFormat="1"/>
-    <w:lsdException w:name="heading 7" w:uiPriority="9" w:semiHidden="1" w:unhideWhenUsed="1" w:qFormat="1"/>
-    <w:lsdException w:name="heading 8" w:uiPriority="9" w:semiHidden="1" w:unhideWhenUsed="1" w:qFormat="1"/>
-    <w:lsdException w:name="heading 9" w:uiPriority="9" w:semiHidden="1" w:unhideWhenUsed="1" w:qFormat="1"/>
+    <w:lsdException w:name="heading 2" w:semiHidden="1" w:uiPriority="9" w:unhideWhenUsed="1" w:qFormat="1"/>
+    <w:lsdException w:name="heading 3" w:semiHidden="1" w:uiPriority="9" w:unhideWhenUsed="1" w:qFormat="1"/>
+    <w:lsdException w:name="heading 4" w:semiHidden="1" w:uiPriority="9" w:unhideWhenUsed="1" w:qFormat="1"/>
+    <w:lsdException w:name="heading 5" w:semiHidden="1" w:uiPriority="9" w:unhideWhenUsed="1" w:qFormat="1"/>
+    <w:lsdException w:name="heading 6" w:semiHidden="1" w:uiPriority="9" w:unhideWhenUsed="1" w:qFormat="1"/>
+    <w:lsdException w:name="heading 7" w:semiHidden="1" w:uiPriority="9" w:unhideWhenUsed="1" w:qFormat="1"/>
+    <w:lsdException w:name="heading 8" w:semiHidden="1" w:uiPriority="9" w:unhideWhenUsed="1" w:qFormat="1"/>
+    <w:lsdException w:name="heading 9" w:semiHidden="1" w:uiPriority="9" w:unhideWhenUsed="1" w:qFormat="1"/>
     <w:lsdException w:name="index 1" w:semiHidden="1" w:unhideWhenUsed="1"/>
     <w:lsdException w:name="index 2" w:semiHidden="1" w:unhideWhenUsed="1"/>
     <w:lsdException w:name="index 3" w:semiHidden="1" w:unhideWhenUsed="1"/>
@@ -57,22 +67,22 @@
     <w:lsdException w:name="index 7" w:semiHidden="1" w:unhideWhenUsed="1"/>
     <w:lsdException w:name="index 8" w:semiHidden="1" w:unhideWhenUsed="1"/>
     <w:lsdException w:name="index 9" w:semiHidden="1" w:unhideWhenUsed="1"/>
-    <w:lsdException w:name="toc 1" w:uiPriority="39" w:semiHidden="1" w:unhideWhenUsed="1"/>
-    <w:lsdException w:name="toc 2" w:uiPriority="39" w:semiHidden="1" w:unhideWhenUsed="1"/>
-    <w:lsdException w:name="toc 3" w:uiPriority="39" w:semiHidden="1" w:unhideWhenUsed="1"/>
-    <w:lsdException w:name="toc 4" w:uiPriority="39" w:semiHidden="1" w:unhideWhenUsed="1"/>
-    <w:lsdException w:name="toc 5" w:uiPriority="39" w:semiHidden="1" w:unhideWhenUsed="1"/>
-    <w:lsdException w:name="toc 6" w:uiPriority="39" w:semiHidden="1" w:unhideWhenUsed="1"/>
-    <w:lsdException w:name="toc 7" w:uiPriority="39" w:semiHidden="1" w:unhideWhenUsed="1"/>
-    <w:lsdException w:name="toc 8" w:uiPriority="39" w:semiHidden="1" w:unhideWhenUsed="1"/>
-    <w:lsdException w:name="toc 9" w:uiPriority="39" w:semiHidden="1" w:unhideWhenUsed="1"/>
+    <w:lsdException w:name="toc 1" w:semiHidden="1" w:uiPriority="39" w:unhideWhenUsed="1"/>
+    <w:lsdException w:name="toc 2" w:semiHidden="1" w:uiPriority="39" w:unhideWhenUsed="1"/>
+    <w:lsdException w:name="toc 3" w:semiHidden="1" w:uiPriority="39" w:unhideWhenUsed="1"/>
+    <w:lsdException w:name="toc 4" w:semiHidden="1" w:uiPriority="39" w:unhideWhenUsed="1"/>
+    <w:lsdException w:name="toc 5" w:semiHidden="1" w:uiPriority="39" w:unhideWhenUsed="1"/>
+    <w:lsdException w:name="toc 6" w:semiHidden="1" w:uiPriority="39" w:unhideWhenUsed="1"/>
+    <w:lsdException w:name="toc 7" w:semiHidden="1" w:uiPriority="39" w:unhideWhenUsed="1"/>
+    <w:lsdException w:name="toc 8" w:semiHidden="1" w:uiPriority="39" w:unhideWhenUsed="1"/>
+    <w:lsdException w:name="toc 9" w:semiHidden="1" w:uiPriority="39" w:unhideWhenUsed="1"/>
     <w:lsdException w:name="Normal Indent" w:semiHidden="1" w:unhideWhenUsed="1"/>
     <w:lsdException w:name="footnote text" w:semiHidden="1" w:unhideWhenUsed="1"/>
     <w:lsdException w:name="annotation text" w:semiHidden="1" w:unhideWhenUsed="1"/>
     <w:lsdException w:name="header" w:semiHidden="1" w:unhideWhenUsed="1"/>
     <w:lsdException w:name="footer" w:semiHidden="1" w:unhideWhenUsed="1"/>
     <w:lsdException w:name="index heading" w:semiHidden="1" w:unhideWhenUsed="1"/>
-    <w:lsdException w:name="caption" w:uiPriority="35" w:semiHidden="1" w:unhideWhenUsed="1" w:qFormat="1"/>
+    <w:lsdException w:name="caption" w:semiHidden="1" w:uiPriority="35" w:unhideWhenUsed="1" w:qFormat="1"/>
     <w:lsdException w:name="table of figures" w:semiHidden="1" w:unhideWhenUsed="1"/>
     <w:lsdException w:name="envelope address" w:semiHidden="1" w:unhideWhenUsed="1"/>
     <w:lsdException w:name="envelope return" w:semiHidden="1" w:unhideWhenUsed="1"/>
@@ -103,7 +113,7 @@
     <w:lsdException w:name="Title" w:uiPriority="10" w:qFormat="1"/>
     <w:lsdException w:name="Closing" w:semiHidden="1" w:unhideWhenUsed="1"/>
     <w:lsdException w:name="Signature" w:semiHidden="1" w:unhideWhenUsed="1"/>
-    <w:lsdException w:name="Default Paragraph Font" w:uiPriority="1" w:semiHidden="1" w:unhideWhenUsed="1"/>
+    <w:lsdException w:name="Default Paragraph Font" w:semiHidden="1" w:uiPriority="1" w:unhideWhenUsed="1"/>
     <w:lsdException w:name="Body Text" w:semiHidden="1" w:unhideWhenUsed="1"/>
     <w:lsdException w:name="Body Text Indent" w:semiHidden="1" w:unhideWhenUsed="1"/>
     <w:lsdException w:name="List Continue" w:semiHidden="1" w:unhideWhenUsed="1"/>
@@ -303,8 +313,8 @@
     <w:lsdException w:name="Subtle Reference" w:uiPriority="31" w:qFormat="1"/>
     <w:lsdException w:name="Intense Reference" w:uiPriority="32" w:qFormat="1"/>
     <w:lsdException w:name="Book Title" w:uiPriority="33" w:qFormat="1"/>
-    <w:lsdException w:name="Bibliography" w:uiPriority="37" w:semiHidden="1" w:unhideWhenUsed="1"/>
-    <w:lsdException w:name="TOC Heading" w:uiPriority="39" w:semiHidden="1" w:unhideWhenUsed="1" w:qFormat="1"/>
+    <w:lsdException w:name="Bibliography" w:semiHidden="1" w:uiPriority="37" w:unhideWhenUsed="1"/>
+    <w:lsdException w:name="TOC Heading" w:semiHidden="1" w:uiPriority="39" w:unhideWhenUsed="1" w:qFormat="1"/>
     <w:lsdException w:name="Plain Table 1" w:uiPriority="41"/>
     <w:lsdException w:name="Plain Table 2" w:uiPriority="42"/>
     <w:lsdException w:name="Plain Table 3" w:uiPriority="43"/>
@@ -414,17 +424,17 @@
     <w:lsdException w:name="Hashtag" w:semiHidden="1" w:unhideWhenUsed="1"/>
     <w:lsdException w:name="Unresolved Mention" w:semiHidden="1" w:unhideWhenUsed="1"/>
   </w:latentStyles>
-  <w:style w:type="paragraph" w:styleId="Normal" w:default="1">
+  <w:style w:type="paragraph" w:default="1" w:styleId="Normal">
     <w:name w:val="Normal"/>
     <w:qFormat/>
   </w:style>
-  <w:style w:type="character" w:styleId="DefaultParagraphFont" w:default="1">
+  <w:style w:type="character" w:default="1" w:styleId="DefaultParagraphFont">
     <w:name w:val="Default Paragraph Font"/>
     <w:uiPriority w:val="1"/>
     <w:semiHidden/>
     <w:unhideWhenUsed/>
   </w:style>
-  <w:style w:type="table" w:styleId="TableNormal" w:default="1">
+  <w:style w:type="table" w:default="1" w:styleId="TableNormal">
     <w:name w:val="Normal Table"/>
     <w:uiPriority w:val="99"/>
     <w:semiHidden/>
@@ -439,17 +449,17 @@
       </w:tblCellMar>
     </w:tblPr>
   </w:style>
-  <w:style w:type="numbering" w:styleId="NoList" w:default="1">
+  <w:style w:type="numbering" w:default="1" w:styleId="NoList">
     <w:name w:val="No List"/>
     <w:uiPriority w:val="99"/>
     <w:semiHidden/>
     <w:unhideWhenUsed/>
   </w:style>
-  <w:style w:type="character" w:styleId="fontstyle01" w:customStyle="1">
+  <w:style w:type="character" w:customStyle="1" w:styleId="fontstyle01">
     <w:name w:val="fontstyle01"/>
     <w:basedOn w:val="DefaultParagraphFont"/>
     <w:rPr>
-      <w:rFonts w:hint="default" w:ascii="TimesNewRomanPS-BoldMT" w:hAnsi="TimesNewRomanPS-BoldMT"/>
+      <w:rFonts w:ascii="TimesNewRomanPS-BoldMT" w:hAnsi="TimesNewRomanPS-BoldMT" w:hint="default"/>
       <w:b/>
       <w:bCs/>
       <w:i w:val="0"/>
@@ -459,11 +469,11 @@
       <w:szCs w:val="24"/>
     </w:rPr>
   </w:style>
-  <w:style w:type="character" w:styleId="fontstyle21" w:customStyle="1">
+  <w:style w:type="character" w:customStyle="1" w:styleId="fontstyle21">
     <w:name w:val="fontstyle21"/>
     <w:basedOn w:val="DefaultParagraphFont"/>
     <w:rPr>
-      <w:rFonts w:hint="default" w:ascii="TimesNewRomanPSMT" w:hAnsi="TimesNewRomanPSMT"/>
+      <w:rFonts w:ascii="TimesNewRomanPSMT" w:hAnsi="TimesNewRomanPSMT" w:hint="default"/>
       <w:b w:val="0"/>
       <w:bCs w:val="0"/>
       <w:i w:val="0"/>
@@ -473,11 +483,11 @@
       <w:szCs w:val="24"/>
     </w:rPr>
   </w:style>
-  <w:style w:type="character" w:styleId="fontstyle31" w:customStyle="1">
+  <w:style w:type="character" w:customStyle="1" w:styleId="fontstyle31">
     <w:name w:val="fontstyle31"/>
     <w:basedOn w:val="DefaultParagraphFont"/>
     <w:rPr>
-      <w:rFonts w:hint="default" w:ascii="TimesNewRomanPS-BoldItalicMT" w:hAnsi="TimesNewRomanPS-BoldItalicMT"/>
+      <w:rFonts w:ascii="TimesNewRomanPS-BoldItalicMT" w:hAnsi="TimesNewRomanPS-BoldItalicMT" w:hint="default"/>
       <w:b/>
       <w:bCs/>
       <w:i/>
@@ -487,11 +497,11 @@
       <w:szCs w:val="20"/>
     </w:rPr>
   </w:style>
-  <w:style w:type="character" w:styleId="fontstyle41" w:customStyle="1">
+  <w:style w:type="character" w:customStyle="1" w:styleId="fontstyle41">
     <w:name w:val="fontstyle41"/>
     <w:basedOn w:val="DefaultParagraphFont"/>
     <w:rPr>
-      <w:rFonts w:hint="default" w:ascii="Calibri" w:hAnsi="Calibri" w:cs="Calibri"/>
+      <w:rFonts w:ascii="Calibri" w:hAnsi="Calibri" w:cs="Calibri" w:hint="default"/>
       <w:b w:val="0"/>
       <w:bCs w:val="0"/>
       <w:i w:val="0"/>

</xml_diff>